<commit_message>
fixed particle spacing to be properly linked to particle size
</commit_message>
<xml_diff>
--- a/Technical Development Report.docx
+++ b/Technical Development Report.docx
@@ -389,18 +389,10 @@
         <w:t>must</w:t>
       </w:r>
       <w:r>
-        <w:t xml:space="preserve"> use external sources as described in the assignment materials and the </w:t>
-      </w:r>
-      <w:proofErr w:type="gramStart"/>
-      <w:r>
-        <w:t xml:space="preserve">course, </w:t>
-      </w:r>
-      <w:r>
-        <w:t>and</w:t>
-      </w:r>
-      <w:proofErr w:type="gramEnd"/>
-      <w:r>
-        <w:t xml:space="preserve"> </w:t>
+        <w:t xml:space="preserve"> use external sources as described in the assignment materials and the course, </w:t>
+      </w:r>
+      <w:r>
+        <w:t xml:space="preserve">and </w:t>
       </w:r>
       <w:r>
         <w:t xml:space="preserve">must make sure </w:t>
@@ -456,15 +448,7 @@
         <w:pStyle w:val="Quote"/>
       </w:pPr>
       <w:r>
-        <w:t xml:space="preserve">Delete as applicable: you might keep only the last </w:t>
-      </w:r>
-      <w:proofErr w:type="gramStart"/>
-      <w:r>
-        <w:t>statement, or</w:t>
-      </w:r>
-      <w:proofErr w:type="gramEnd"/>
-      <w:r>
-        <w:t xml:space="preserve"> use any combination of the others.</w:t>
+        <w:t>Delete as applicable: you might keep only the last statement, or use any combination of the others.</w:t>
       </w:r>
     </w:p>
     <w:p>
@@ -488,15 +472,7 @@
         <w:pStyle w:val="Quote"/>
       </w:pPr>
       <w:r>
-        <w:t xml:space="preserve">Make sure that there is enough of your work in your report. AI </w:t>
-      </w:r>
-      <w:proofErr w:type="gramStart"/>
-      <w:r>
-        <w:t>has a tendency to</w:t>
-      </w:r>
-      <w:proofErr w:type="gramEnd"/>
-      <w:r>
-        <w:t xml:space="preserve"> speak generally and may have difficulties commenting on the specifics of your investigation. This may make it difficult to get the marks you deserve. You must still make sure substantive statements (especially in the </w:t>
+        <w:t xml:space="preserve">Make sure that there is enough of your work in your report. AI has a tendency to speak generally and may have difficulties commenting on the specifics of your investigation. This may make it difficult to get the marks you deserve. You must still make sure substantive statements (especially in the </w:t>
       </w:r>
       <w:r>
         <w:t>literature review sections</w:t>
@@ -2257,19 +2233,8 @@
           <w:sz w:val="40"/>
           <w:szCs w:val="40"/>
         </w:rPr>
-        <w:t xml:space="preserve">Var: position, particles inside, </w:t>
-      </w:r>
-      <w:proofErr w:type="spellStart"/>
-      <w:r>
-        <w:rPr>
-          <w:rFonts w:eastAsia="Times New Roman"/>
-          <w:color w:val="EE0000"/>
-          <w:sz w:val="40"/>
-          <w:szCs w:val="40"/>
-        </w:rPr>
-        <w:t>avgdensity</w:t>
-      </w:r>
-      <w:proofErr w:type="spellEnd"/>
+        <w:t>Var: position, particles inside, avgdensity</w:t>
+      </w:r>
     </w:p>
     <w:p>
       <w:pPr>
@@ -2486,7 +2451,11 @@
       </w:r>
       <w:bookmarkEnd w:id="14"/>
     </w:p>
-    <w:p/>
+    <w:p>
+      <w:r>
+        <w:t>Smoothed particle hydrodynamics</w:t>
+      </w:r>
+    </w:p>
     <w:p>
       <w:pPr>
         <w:pStyle w:val="Heading2"/>
@@ -2693,15 +2662,7 @@
         <w:t>approach</w:t>
       </w:r>
       <w:r>
-        <w:t xml:space="preserve">es that others have used to address the challenge you are interested in, or similar ones. Ideally you would find multiple approaches so that you can </w:t>
-      </w:r>
-      <w:proofErr w:type="gramStart"/>
-      <w:r>
-        <w:t>compare and contrast</w:t>
-      </w:r>
-      <w:proofErr w:type="gramEnd"/>
-      <w:r>
-        <w:t xml:space="preserve"> them, but you can concentrate on one strategy if you can find enough to say about it.</w:t>
+        <w:t>es that others have used to address the challenge you are interested in, or similar ones. Ideally you would find multiple approaches so that you can compare and contrast them, but you can concentrate on one strategy if you can find enough to say about it.</w:t>
       </w:r>
     </w:p>
     <w:p>
@@ -2709,15 +2670,7 @@
         <w:pStyle w:val="Quote"/>
       </w:pPr>
       <w:r>
-        <w:t xml:space="preserve">Your sources should be knowledgeable and reliable ones where possible, such as developer logs, but tutorials can be useful (especially if you can compare them or have time to try them to test how well they work). Player speculation as to how a feature is implemented can be </w:t>
-      </w:r>
-      <w:proofErr w:type="gramStart"/>
-      <w:r>
-        <w:t>useful, but</w:t>
-      </w:r>
-      <w:proofErr w:type="gramEnd"/>
-      <w:r>
-        <w:t xml:space="preserve"> should not be your main resource.</w:t>
+        <w:t>Your sources should be knowledgeable and reliable ones where possible, such as developer logs, but tutorials can be useful (especially if you can compare them or have time to try them to test how well they work). Player speculation as to how a feature is implemented can be useful, but should not be your main resource.</w:t>
       </w:r>
     </w:p>
     <w:p>
@@ -2733,15 +2686,7 @@
         <w:pStyle w:val="Quote"/>
       </w:pPr>
       <w:r>
-        <w:t xml:space="preserve">Try to understand (and highlight to the reader as appropriate) how these approaches work, and what makes them suitable for use in the context you’ve established. One aim of this section is for you to develop your understanding of these </w:t>
-      </w:r>
-      <w:proofErr w:type="gramStart"/>
-      <w:r>
-        <w:t>techniques, and</w:t>
-      </w:r>
-      <w:proofErr w:type="gramEnd"/>
-      <w:r>
-        <w:t xml:space="preserve"> demonstrate it to a deep level.</w:t>
+        <w:t>Try to understand (and highlight to the reader as appropriate) how these approaches work, and what makes them suitable for use in the context you’ve established. One aim of this section is for you to develop your understanding of these techniques, and demonstrate it to a deep level.</w:t>
       </w:r>
     </w:p>
     <w:p>
@@ -2749,15 +2694,7 @@
         <w:pStyle w:val="Quote"/>
       </w:pPr>
       <w:r>
-        <w:t xml:space="preserve">As you explore one or more approaches, you may comment on how effective they might be for </w:t>
-      </w:r>
-      <w:proofErr w:type="gramStart"/>
-      <w:r>
-        <w:t>you, but</w:t>
-      </w:r>
-      <w:proofErr w:type="gramEnd"/>
-      <w:r>
-        <w:t xml:space="preserve"> note that there are words available for that in the Recommendations section.</w:t>
+        <w:t>As you explore one or more approaches, you may comment on how effective they might be for you, but note that there are words available for that in the Recommendations section.</w:t>
       </w:r>
     </w:p>
     <w:p>
@@ -2774,18 +2711,10 @@
         <w:t xml:space="preserve"> (with ‘heading 2’)</w:t>
       </w:r>
       <w:r>
-        <w:t xml:space="preserve">, such as your methods for key areas of the project, or for </w:t>
-      </w:r>
-      <w:proofErr w:type="gramStart"/>
-      <w:r>
-        <w:t xml:space="preserve">particular </w:t>
-      </w:r>
-      <w:r>
-        <w:t>aspects</w:t>
-      </w:r>
-      <w:proofErr w:type="gramEnd"/>
-      <w:r>
-        <w:t xml:space="preserve"> of development</w:t>
+        <w:t xml:space="preserve">, such as your methods for key areas of the project, or for particular </w:t>
+      </w:r>
+      <w:r>
+        <w:t>aspects of development</w:t>
       </w:r>
       <w:r>
         <w:t>.</w:t>
@@ -2919,15 +2848,7 @@
         <w:t xml:space="preserve">this major section to </w:t>
       </w:r>
       <w:r>
-        <w:t xml:space="preserve">set out </w:t>
-      </w:r>
-      <w:proofErr w:type="gramStart"/>
-      <w:r>
-        <w:t>the your</w:t>
-      </w:r>
-      <w:proofErr w:type="gramEnd"/>
-      <w:r>
-        <w:t xml:space="preserve"> findings, in the form of recommendations you could use or give your reader. Remember the original simulated goal of a senior coworker asking you to find out more about the technique: this is your opportunity to share what you’ve found.</w:t>
+        <w:t>set out the your findings, in the form of recommendations you could use or give your reader. Remember the original simulated goal of a senior coworker asking you to find out more about the technique: this is your opportunity to share what you’ve found.</w:t>
       </w:r>
     </w:p>
     <w:p>
@@ -2970,23 +2891,7 @@
         <w:pStyle w:val="Quote"/>
       </w:pPr>
       <w:r>
-        <w:t xml:space="preserve">You probably don’t need any new sources here, and although you should still aim for an impartial and evidence-led style, this section gives an opportunity for you to show more of your own judgement and technical decision-making, rather than restricting yourself to </w:t>
-      </w:r>
-      <w:proofErr w:type="gramStart"/>
-      <w:r>
-        <w:t>directly-sourced</w:t>
-      </w:r>
-      <w:proofErr w:type="gramEnd"/>
-      <w:r>
-        <w:t xml:space="preserve"> information. Refer to previous </w:t>
-      </w:r>
-      <w:proofErr w:type="gramStart"/>
-      <w:r>
-        <w:t>sections, but</w:t>
-      </w:r>
-      <w:proofErr w:type="gramEnd"/>
-      <w:r>
-        <w:t xml:space="preserve"> try not to repeat yourself; the word count here may be challenging.</w:t>
+        <w:t>You probably don’t need any new sources here, and although you should still aim for an impartial and evidence-led style, this section gives an opportunity for you to show more of your own judgement and technical decision-making, rather than restricting yourself to directly-sourced information. Refer to previous sections, but try not to repeat yourself; the word count here may be challenging.</w:t>
       </w:r>
     </w:p>
     <w:p>
@@ -3012,21 +2917,8 @@
       <w:r>
         <w:t xml:space="preserve">approaches involve </w:t>
       </w:r>
-      <w:proofErr w:type="gramStart"/>
-      <w:r>
-        <w:t>to support</w:t>
-      </w:r>
-      <w:proofErr w:type="gramEnd"/>
-      <w:r>
-        <w:t xml:space="preserve"> the </w:t>
-      </w:r>
-      <w:proofErr w:type="gramStart"/>
-      <w:r>
-        <w:t>reader, but</w:t>
-      </w:r>
-      <w:proofErr w:type="gramEnd"/>
-      <w:r>
-        <w:t xml:space="preserve"> </w:t>
+      <w:r>
+        <w:t xml:space="preserve">to support the reader, but </w:t>
       </w:r>
       <w:r>
         <w:t xml:space="preserve">will get most </w:t>
@@ -3189,15 +3081,7 @@
         <w:pStyle w:val="Quote"/>
       </w:pPr>
       <w:r>
-        <w:t xml:space="preserve">In the </w:t>
-      </w:r>
-      <w:proofErr w:type="gramStart"/>
-      <w:r>
-        <w:t>reflection in particular, try</w:t>
-      </w:r>
-      <w:proofErr w:type="gramEnd"/>
-      <w:r>
-        <w:t xml:space="preserve"> to understand the strengths/challenges well enough to start a concrete plan for retaining/correcting them next time. Forming such a plan will be the biggest benefit for your next project, and showing the reader key details here will earn the best marks for this criterion. Try not to dwell on circumstances beyond your control.</w:t>
+        <w:t>In the reflection in particular, try to understand the strengths/challenges well enough to start a concrete plan for retaining/correcting them next time. Forming such a plan will be the biggest benefit for your next project, and showing the reader key details here will earn the best marks for this criterion. Try not to dwell on circumstances beyond your control.</w:t>
       </w:r>
     </w:p>
     <w:p>

</xml_diff>

<commit_message>
added references to report
</commit_message>
<xml_diff>
--- a/Technical Development Report.docx
+++ b/Technical Development Report.docx
@@ -389,10 +389,18 @@
         <w:t>must</w:t>
       </w:r>
       <w:r>
-        <w:t xml:space="preserve"> use external sources as described in the assignment materials and the course, </w:t>
-      </w:r>
-      <w:r>
-        <w:t xml:space="preserve">and </w:t>
+        <w:t xml:space="preserve"> use external sources as described in the assignment materials and the </w:t>
+      </w:r>
+      <w:proofErr w:type="gramStart"/>
+      <w:r>
+        <w:t xml:space="preserve">course, </w:t>
+      </w:r>
+      <w:r>
+        <w:t>and</w:t>
+      </w:r>
+      <w:proofErr w:type="gramEnd"/>
+      <w:r>
+        <w:t xml:space="preserve"> </w:t>
       </w:r>
       <w:r>
         <w:t xml:space="preserve">must make sure </w:t>
@@ -448,7 +456,15 @@
         <w:pStyle w:val="Quote"/>
       </w:pPr>
       <w:r>
-        <w:t>Delete as applicable: you might keep only the last statement, or use any combination of the others.</w:t>
+        <w:t xml:space="preserve">Delete as applicable: you might keep only the last </w:t>
+      </w:r>
+      <w:proofErr w:type="gramStart"/>
+      <w:r>
+        <w:t>statement, or</w:t>
+      </w:r>
+      <w:proofErr w:type="gramEnd"/>
+      <w:r>
+        <w:t xml:space="preserve"> use any combination of the others.</w:t>
       </w:r>
     </w:p>
     <w:p>
@@ -472,7 +488,15 @@
         <w:pStyle w:val="Quote"/>
       </w:pPr>
       <w:r>
-        <w:t xml:space="preserve">Make sure that there is enough of your work in your report. AI has a tendency to speak generally and may have difficulties commenting on the specifics of your investigation. This may make it difficult to get the marks you deserve. You must still make sure substantive statements (especially in the </w:t>
+        <w:t xml:space="preserve">Make sure that there is enough of your work in your report. AI </w:t>
+      </w:r>
+      <w:proofErr w:type="gramStart"/>
+      <w:r>
+        <w:t>has a tendency to</w:t>
+      </w:r>
+      <w:proofErr w:type="gramEnd"/>
+      <w:r>
+        <w:t xml:space="preserve"> speak generally and may have difficulties commenting on the specifics of your investigation. This may make it difficult to get the marks you deserve. You must still make sure substantive statements (especially in the </w:t>
       </w:r>
       <w:r>
         <w:t>literature review sections</w:t>
@@ -2233,8 +2257,19 @@
           <w:sz w:val="40"/>
           <w:szCs w:val="40"/>
         </w:rPr>
-        <w:t>Var: position, particles inside, avgdensity</w:t>
-      </w:r>
+        <w:t xml:space="preserve">Var: position, particles inside, </w:t>
+      </w:r>
+      <w:proofErr w:type="spellStart"/>
+      <w:r>
+        <w:rPr>
+          <w:rFonts w:eastAsia="Times New Roman"/>
+          <w:color w:val="EE0000"/>
+          <w:sz w:val="40"/>
+          <w:szCs w:val="40"/>
+        </w:rPr>
+        <w:t>avgdensity</w:t>
+      </w:r>
+      <w:proofErr w:type="spellEnd"/>
     </w:p>
     <w:p>
       <w:pPr>
@@ -2279,11 +2314,318 @@
       <w:r>
         <w:rPr>
           <w:rFonts w:eastAsia="Times New Roman"/>
+          <w:noProof/>
           <w:color w:val="EE0000"/>
           <w:sz w:val="40"/>
           <w:szCs w:val="40"/>
         </w:rPr>
-        <w:t xml:space="preserve">Var: </w:t>
+        <mc:AlternateContent>
+          <mc:Choice Requires="wps">
+            <w:drawing>
+              <wp:anchor distT="45720" distB="45720" distL="114300" distR="114300" simplePos="0" relativeHeight="251659264" behindDoc="0" locked="0" layoutInCell="1" allowOverlap="1" wp14:anchorId="6AD7BC7C" wp14:editId="7E003CD7">
+                <wp:simplePos x="0" y="0"/>
+                <wp:positionH relativeFrom="column">
+                  <wp:posOffset>-226337</wp:posOffset>
+                </wp:positionH>
+                <wp:positionV relativeFrom="paragraph">
+                  <wp:posOffset>567061</wp:posOffset>
+                </wp:positionV>
+                <wp:extent cx="6323330" cy="5327965"/>
+                <wp:effectExtent l="0" t="0" r="20320" b="25400"/>
+                <wp:wrapSquare wrapText="bothSides"/>
+                <wp:docPr id="217" name="Text Box 2"/>
+                <wp:cNvGraphicFramePr>
+                  <a:graphicFrameLocks xmlns:a="http://schemas.openxmlformats.org/drawingml/2006/main"/>
+                </wp:cNvGraphicFramePr>
+                <a:graphic xmlns:a="http://schemas.openxmlformats.org/drawingml/2006/main">
+                  <a:graphicData uri="http://schemas.microsoft.com/office/word/2010/wordprocessingShape">
+                    <wps:wsp>
+                      <wps:cNvSpPr txBox="1">
+                        <a:spLocks noChangeArrowheads="1"/>
+                      </wps:cNvSpPr>
+                      <wps:spPr bwMode="auto">
+                        <a:xfrm>
+                          <a:off x="0" y="0"/>
+                          <a:ext cx="6323330" cy="5327965"/>
+                        </a:xfrm>
+                        <a:prstGeom prst="rect">
+                          <a:avLst/>
+                        </a:prstGeom>
+                        <a:solidFill>
+                          <a:srgbClr val="FFFFFF"/>
+                        </a:solidFill>
+                        <a:ln w="9525">
+                          <a:solidFill>
+                            <a:srgbClr val="000000"/>
+                          </a:solidFill>
+                          <a:miter lim="800000"/>
+                          <a:headEnd/>
+                          <a:tailEnd/>
+                        </a:ln>
+                      </wps:spPr>
+                      <wps:txbx>
+                        <w:txbxContent>
+                          <w:p>
+                            <w:r>
+                              <w:t>Coding adventure: simulating fluids</w:t>
+                            </w:r>
+                          </w:p>
+                          <w:p>
+                            <w:hyperlink r:id="rId15" w:history="1">
+                              <w:r>
+                                <w:rPr>
+                                  <w:rStyle w:val="Hyperlink"/>
+                                </w:rPr>
+                                <w:t>https://www.youtube.com/watch?v=rSKMYc1CQHE</w:t>
+                              </w:r>
+                            </w:hyperlink>
+                          </w:p>
+                          <w:p>
+                            <w:r>
+                              <w:t xml:space="preserve">How to write an </w:t>
+                            </w:r>
+                            <w:proofErr w:type="spellStart"/>
+                            <w:r>
+                              <w:t>eulerian</w:t>
+                            </w:r>
+                            <w:proofErr w:type="spellEnd"/>
+                            <w:r>
+                              <w:t xml:space="preserve"> fluid sim with 200 lines of code</w:t>
+                            </w:r>
+                          </w:p>
+                          <w:p>
+                            <w:hyperlink r:id="rId16" w:history="1">
+                              <w:r>
+                                <w:rPr>
+                                  <w:rStyle w:val="Hyperlink"/>
+                                </w:rPr>
+                                <w:t>https://www.youtube.com/watch?v=iKAVRgIrUOU</w:t>
+                              </w:r>
+                            </w:hyperlink>
+                          </w:p>
+                          <w:p>
+                            <w:r>
+                              <w:t>Welcome to the physics of fluid mechanics</w:t>
+                            </w:r>
+                          </w:p>
+                          <w:p>
+                            <w:hyperlink r:id="rId17" w:history="1">
+                              <w:r>
+                                <w:rPr>
+                                  <w:rStyle w:val="Hyperlink"/>
+                                </w:rPr>
+                                <w:t>https://www.youtube.com/watch?v=mS9VAnbDJ_Q&amp;list=PLSlqN4CMG7zy26XSvur7dcBSgFJa40XtU</w:t>
+                              </w:r>
+                            </w:hyperlink>
+                          </w:p>
+                          <w:p>
+                            <w:r>
+                              <w:t>3D Lagrangian particle tracking in fluid mechanics</w:t>
+                            </w:r>
+                          </w:p>
+                          <w:p>
+                            <w:hyperlink r:id="rId18" w:history="1">
+                              <w:r>
+                                <w:rPr>
+                                  <w:rStyle w:val="Hyperlink"/>
+                                </w:rPr>
+                                <w:t>https://www.annualreviews.org/content/journals/10.1146/annurev-fluid-031822-041721</w:t>
+                              </w:r>
+                            </w:hyperlink>
+                          </w:p>
+                          <w:p>
+                            <w:r>
+                              <w:t>Lagrangian particles</w:t>
+                            </w:r>
+                          </w:p>
+                          <w:p>
+                            <w:hyperlink r:id="rId19" w:history="1">
+                              <w:r>
+                                <w:rPr>
+                                  <w:rStyle w:val="Hyperlink"/>
+                                </w:rPr>
+                                <w:t>https://www.flow3d.com/resources/cfd-101/general-cfd/lagrangian-particles/</w:t>
+                              </w:r>
+                            </w:hyperlink>
+                          </w:p>
+                          <w:p>
+                            <w:r>
+                              <w:t>Eulerian approach</w:t>
+                            </w:r>
+                          </w:p>
+                          <w:p>
+                            <w:hyperlink r:id="rId20" w:history="1">
+                              <w:r>
+                                <w:rPr>
+                                  <w:rStyle w:val="Hyperlink"/>
+                                </w:rPr>
+                                <w:t>https://www.sciencedirect.com/topics/engineering/eulerian-approach#featured-authors</w:t>
+                              </w:r>
+                            </w:hyperlink>
+                          </w:p>
+                          <w:p>
+                            <w:r>
+                              <w:t>CFD sim methodology for gas-solid flow in bypass pneumatic conveying</w:t>
+                            </w:r>
+                          </w:p>
+                          <w:p>
+                            <w:hyperlink r:id="rId21" w:history="1">
+                              <w:r>
+                                <w:rPr>
+                                  <w:rStyle w:val="Hyperlink"/>
+                                </w:rPr>
+                                <w:t>https://www.sciencedirect.com/topics/engineering/eulerian-approach</w:t>
+                              </w:r>
+                            </w:hyperlink>
+                          </w:p>
+                          <w:p/>
+                        </w:txbxContent>
+                      </wps:txbx>
+                      <wps:bodyPr rot="0" vert="horz" wrap="square" lIns="91440" tIns="45720" rIns="91440" bIns="45720" anchor="t" anchorCtr="0">
+                        <a:noAutofit/>
+                      </wps:bodyPr>
+                    </wps:wsp>
+                  </a:graphicData>
+                </a:graphic>
+                <wp14:sizeRelH relativeFrom="margin">
+                  <wp14:pctWidth>0</wp14:pctWidth>
+                </wp14:sizeRelH>
+                <wp14:sizeRelV relativeFrom="margin">
+                  <wp14:pctHeight>0</wp14:pctHeight>
+                </wp14:sizeRelV>
+              </wp:anchor>
+            </w:drawing>
+          </mc:Choice>
+          <mc:Fallback>
+            <w:pict>
+              <v:shapetype w14:anchorId="6AD7BC7C" id="_x0000_t202" coordsize="21600,21600" o:spt="202" path="m,l,21600r21600,l21600,xe">
+                <v:stroke joinstyle="miter"/>
+                <v:path gradientshapeok="t" o:connecttype="rect"/>
+              </v:shapetype>
+              <v:shape id="Text Box 2" o:spid="_x0000_s1026" type="#_x0000_t202" style="position:absolute;left:0;text-align:left;margin-left:-17.8pt;margin-top:44.65pt;width:497.9pt;height:419.5pt;z-index:251659264;visibility:visible;mso-wrap-style:square;mso-width-percent:0;mso-height-percent:0;mso-wrap-distance-left:9pt;mso-wrap-distance-top:3.6pt;mso-wrap-distance-right:9pt;mso-wrap-distance-bottom:3.6pt;mso-position-horizontal:absolute;mso-position-horizontal-relative:text;mso-position-vertical:absolute;mso-position-vertical-relative:text;mso-width-percent:0;mso-height-percent:0;mso-width-relative:margin;mso-height-relative:margin;v-text-anchor:top" o:gfxdata="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">
+                <v:textbox>
+                  <w:txbxContent>
+                    <w:p>
+                      <w:r>
+                        <w:t>Coding adventure: simulating fluids</w:t>
+                      </w:r>
+                    </w:p>
+                    <w:p>
+                      <w:hyperlink r:id="rId22" w:history="1">
+                        <w:r>
+                          <w:rPr>
+                            <w:rStyle w:val="Hyperlink"/>
+                          </w:rPr>
+                          <w:t>https://www.youtube.com/watch?v=rSKMYc1CQHE</w:t>
+                        </w:r>
+                      </w:hyperlink>
+                    </w:p>
+                    <w:p>
+                      <w:r>
+                        <w:t xml:space="preserve">How to write an </w:t>
+                      </w:r>
+                      <w:proofErr w:type="spellStart"/>
+                      <w:r>
+                        <w:t>eulerian</w:t>
+                      </w:r>
+                      <w:proofErr w:type="spellEnd"/>
+                      <w:r>
+                        <w:t xml:space="preserve"> fluid sim with 200 lines of code</w:t>
+                      </w:r>
+                    </w:p>
+                    <w:p>
+                      <w:hyperlink r:id="rId23" w:history="1">
+                        <w:r>
+                          <w:rPr>
+                            <w:rStyle w:val="Hyperlink"/>
+                          </w:rPr>
+                          <w:t>https://www.youtube.com/watch?v=iKAVRgIrUOU</w:t>
+                        </w:r>
+                      </w:hyperlink>
+                    </w:p>
+                    <w:p>
+                      <w:r>
+                        <w:t>Welcome to the physics of fluid mechanics</w:t>
+                      </w:r>
+                    </w:p>
+                    <w:p>
+                      <w:hyperlink r:id="rId24" w:history="1">
+                        <w:r>
+                          <w:rPr>
+                            <w:rStyle w:val="Hyperlink"/>
+                          </w:rPr>
+                          <w:t>https://www.youtube.com/watch?v=mS9VAnbDJ_Q&amp;list=PLSlqN4CMG7zy26XSvur7dcBSgFJa40XtU</w:t>
+                        </w:r>
+                      </w:hyperlink>
+                    </w:p>
+                    <w:p>
+                      <w:r>
+                        <w:t>3D Lagrangian particle tracking in fluid mechanics</w:t>
+                      </w:r>
+                    </w:p>
+                    <w:p>
+                      <w:hyperlink r:id="rId25" w:history="1">
+                        <w:r>
+                          <w:rPr>
+                            <w:rStyle w:val="Hyperlink"/>
+                          </w:rPr>
+                          <w:t>https://www.annualreviews.org/content/journals/10.1146/annurev-fluid-031822-041721</w:t>
+                        </w:r>
+                      </w:hyperlink>
+                    </w:p>
+                    <w:p>
+                      <w:r>
+                        <w:t>Lagrangian particles</w:t>
+                      </w:r>
+                    </w:p>
+                    <w:p>
+                      <w:hyperlink r:id="rId26" w:history="1">
+                        <w:r>
+                          <w:rPr>
+                            <w:rStyle w:val="Hyperlink"/>
+                          </w:rPr>
+                          <w:t>https://www.flow3d.com/resources/cfd-101/general-cfd/lagrangian-particles/</w:t>
+                        </w:r>
+                      </w:hyperlink>
+                    </w:p>
+                    <w:p>
+                      <w:r>
+                        <w:t>Eulerian approach</w:t>
+                      </w:r>
+                    </w:p>
+                    <w:p>
+                      <w:hyperlink r:id="rId27" w:history="1">
+                        <w:r>
+                          <w:rPr>
+                            <w:rStyle w:val="Hyperlink"/>
+                          </w:rPr>
+                          <w:t>https://www.sciencedirect.com/topics/engineering/eulerian-approach#featured-authors</w:t>
+                        </w:r>
+                      </w:hyperlink>
+                    </w:p>
+                    <w:p>
+                      <w:r>
+                        <w:t>CFD sim methodology for gas-solid flow in bypass pneumatic conveying</w:t>
+                      </w:r>
+                    </w:p>
+                    <w:p>
+                      <w:hyperlink r:id="rId28" w:history="1">
+                        <w:r>
+                          <w:rPr>
+                            <w:rStyle w:val="Hyperlink"/>
+                          </w:rPr>
+                          <w:t>https://www.sciencedirect.com/topics/engineering/eulerian-approach</w:t>
+                        </w:r>
+                      </w:hyperlink>
+                    </w:p>
+                    <w:p/>
+                  </w:txbxContent>
+                </v:textbox>
+                <w10:wrap type="square"/>
+              </v:shape>
+            </w:pict>
+          </mc:Fallback>
+        </mc:AlternateContent>
       </w:r>
       <w:r>
         <w:rPr>
@@ -2292,18 +2634,27 @@
           <w:sz w:val="40"/>
           <w:szCs w:val="40"/>
         </w:rPr>
-        <w:t>positions, velocity, pressure</w:t>
-      </w:r>
-    </w:p>
-    <w:p>
-      <w:pPr>
-        <w:suppressAutoHyphens w:val="0"/>
+        <w:t xml:space="preserve">Var: </w:t>
+      </w:r>
+      <w:r>
         <w:rPr>
           <w:rFonts w:eastAsia="Times New Roman"/>
           <w:color w:val="EE0000"/>
           <w:sz w:val="40"/>
           <w:szCs w:val="40"/>
         </w:rPr>
+        <w:t>positions, velocity, pressure</w:t>
+      </w:r>
+    </w:p>
+    <w:p>
+      <w:pPr>
+        <w:suppressAutoHyphens w:val="0"/>
+        <w:rPr>
+          <w:rFonts w:eastAsia="Times New Roman"/>
+          <w:color w:val="EE0000"/>
+          <w:sz w:val="28"/>
+          <w:szCs w:val="28"/>
+        </w:rPr>
       </w:pPr>
       <w:r>
         <w:rPr>
@@ -2312,6 +2663,7 @@
           <w:sz w:val="40"/>
           <w:szCs w:val="40"/>
         </w:rPr>
+        <w:lastRenderedPageBreak/>
         <w:tab/>
       </w:r>
     </w:p>
@@ -2529,7 +2881,7 @@
                     </pic:cNvPicPr>
                   </pic:nvPicPr>
                   <pic:blipFill>
-                    <a:blip r:embed="rId15">
+                    <a:blip r:embed="rId29">
                       <a:extLst>
                         <a:ext uri="{28A0092B-C50C-407E-A947-70E740481C1C}">
                           <a14:useLocalDpi xmlns:a14="http://schemas.microsoft.com/office/drawing/2010/main" val="0"/>
@@ -2662,7 +3014,15 @@
         <w:t>approach</w:t>
       </w:r>
       <w:r>
-        <w:t>es that others have used to address the challenge you are interested in, or similar ones. Ideally you would find multiple approaches so that you can compare and contrast them, but you can concentrate on one strategy if you can find enough to say about it.</w:t>
+        <w:t xml:space="preserve">es that others have used to address the challenge you are interested in, or similar ones. Ideally you would find multiple approaches so that you can </w:t>
+      </w:r>
+      <w:proofErr w:type="gramStart"/>
+      <w:r>
+        <w:t>compare and contrast</w:t>
+      </w:r>
+      <w:proofErr w:type="gramEnd"/>
+      <w:r>
+        <w:t xml:space="preserve"> them, but you can concentrate on one strategy if you can find enough to say about it.</w:t>
       </w:r>
     </w:p>
     <w:p>
@@ -2670,7 +3030,15 @@
         <w:pStyle w:val="Quote"/>
       </w:pPr>
       <w:r>
-        <w:t>Your sources should be knowledgeable and reliable ones where possible, such as developer logs, but tutorials can be useful (especially if you can compare them or have time to try them to test how well they work). Player speculation as to how a feature is implemented can be useful, but should not be your main resource.</w:t>
+        <w:t xml:space="preserve">Your sources should be knowledgeable and reliable ones where possible, such as developer logs, but tutorials can be useful (especially if you can compare them or have time to try them to test how well they work). Player speculation as to how a feature is implemented can be </w:t>
+      </w:r>
+      <w:proofErr w:type="gramStart"/>
+      <w:r>
+        <w:t>useful, but</w:t>
+      </w:r>
+      <w:proofErr w:type="gramEnd"/>
+      <w:r>
+        <w:t xml:space="preserve"> should not be your main resource.</w:t>
       </w:r>
     </w:p>
     <w:p>
@@ -2686,7 +3054,15 @@
         <w:pStyle w:val="Quote"/>
       </w:pPr>
       <w:r>
-        <w:t>Try to understand (and highlight to the reader as appropriate) how these approaches work, and what makes them suitable for use in the context you’ve established. One aim of this section is for you to develop your understanding of these techniques, and demonstrate it to a deep level.</w:t>
+        <w:t xml:space="preserve">Try to understand (and highlight to the reader as appropriate) how these approaches work, and what makes them suitable for use in the context you’ve established. One aim of this section is for you to develop your understanding of these </w:t>
+      </w:r>
+      <w:proofErr w:type="gramStart"/>
+      <w:r>
+        <w:t>techniques, and</w:t>
+      </w:r>
+      <w:proofErr w:type="gramEnd"/>
+      <w:r>
+        <w:t xml:space="preserve"> demonstrate it to a deep level.</w:t>
       </w:r>
     </w:p>
     <w:p>
@@ -2694,7 +3070,15 @@
         <w:pStyle w:val="Quote"/>
       </w:pPr>
       <w:r>
-        <w:t>As you explore one or more approaches, you may comment on how effective they might be for you, but note that there are words available for that in the Recommendations section.</w:t>
+        <w:t xml:space="preserve">As you explore one or more approaches, you may comment on how effective they might be for </w:t>
+      </w:r>
+      <w:proofErr w:type="gramStart"/>
+      <w:r>
+        <w:t>you, but</w:t>
+      </w:r>
+      <w:proofErr w:type="gramEnd"/>
+      <w:r>
+        <w:t xml:space="preserve"> note that there are words available for that in the Recommendations section.</w:t>
       </w:r>
     </w:p>
     <w:p>
@@ -2711,10 +3095,18 @@
         <w:t xml:space="preserve"> (with ‘heading 2’)</w:t>
       </w:r>
       <w:r>
-        <w:t xml:space="preserve">, such as your methods for key areas of the project, or for particular </w:t>
-      </w:r>
-      <w:r>
-        <w:t>aspects of development</w:t>
+        <w:t xml:space="preserve">, such as your methods for key areas of the project, or for </w:t>
+      </w:r>
+      <w:proofErr w:type="gramStart"/>
+      <w:r>
+        <w:t xml:space="preserve">particular </w:t>
+      </w:r>
+      <w:r>
+        <w:t>aspects</w:t>
+      </w:r>
+      <w:proofErr w:type="gramEnd"/>
+      <w:r>
+        <w:t xml:space="preserve"> of development</w:t>
       </w:r>
       <w:r>
         <w:t>.</w:t>
@@ -2848,7 +3240,15 @@
         <w:t xml:space="preserve">this major section to </w:t>
       </w:r>
       <w:r>
-        <w:t>set out the your findings, in the form of recommendations you could use or give your reader. Remember the original simulated goal of a senior coworker asking you to find out more about the technique: this is your opportunity to share what you’ve found.</w:t>
+        <w:t xml:space="preserve">set out </w:t>
+      </w:r>
+      <w:proofErr w:type="gramStart"/>
+      <w:r>
+        <w:t>the your</w:t>
+      </w:r>
+      <w:proofErr w:type="gramEnd"/>
+      <w:r>
+        <w:t xml:space="preserve"> findings, in the form of recommendations you could use or give your reader. Remember the original simulated goal of a senior coworker asking you to find out more about the technique: this is your opportunity to share what you’ve found.</w:t>
       </w:r>
     </w:p>
     <w:p>
@@ -2891,7 +3291,23 @@
         <w:pStyle w:val="Quote"/>
       </w:pPr>
       <w:r>
-        <w:t>You probably don’t need any new sources here, and although you should still aim for an impartial and evidence-led style, this section gives an opportunity for you to show more of your own judgement and technical decision-making, rather than restricting yourself to directly-sourced information. Refer to previous sections, but try not to repeat yourself; the word count here may be challenging.</w:t>
+        <w:t xml:space="preserve">You probably don’t need any new sources here, and although you should still aim for an impartial and evidence-led style, this section gives an opportunity for you to show more of your own judgement and technical decision-making, rather than restricting yourself to </w:t>
+      </w:r>
+      <w:proofErr w:type="gramStart"/>
+      <w:r>
+        <w:t>directly-sourced</w:t>
+      </w:r>
+      <w:proofErr w:type="gramEnd"/>
+      <w:r>
+        <w:t xml:space="preserve"> information. Refer to previous </w:t>
+      </w:r>
+      <w:proofErr w:type="gramStart"/>
+      <w:r>
+        <w:t>sections, but</w:t>
+      </w:r>
+      <w:proofErr w:type="gramEnd"/>
+      <w:r>
+        <w:t xml:space="preserve"> try not to repeat yourself; the word count here may be challenging.</w:t>
       </w:r>
     </w:p>
     <w:p>
@@ -2917,8 +3333,21 @@
       <w:r>
         <w:t xml:space="preserve">approaches involve </w:t>
       </w:r>
-      <w:r>
-        <w:t xml:space="preserve">to support the reader, but </w:t>
+      <w:proofErr w:type="gramStart"/>
+      <w:r>
+        <w:t>to support</w:t>
+      </w:r>
+      <w:proofErr w:type="gramEnd"/>
+      <w:r>
+        <w:t xml:space="preserve"> the </w:t>
+      </w:r>
+      <w:proofErr w:type="gramStart"/>
+      <w:r>
+        <w:t>reader, but</w:t>
+      </w:r>
+      <w:proofErr w:type="gramEnd"/>
+      <w:r>
+        <w:t xml:space="preserve"> </w:t>
       </w:r>
       <w:r>
         <w:t xml:space="preserve">will get most </w:t>
@@ -3081,7 +3510,15 @@
         <w:pStyle w:val="Quote"/>
       </w:pPr>
       <w:r>
-        <w:t>In the reflection in particular, try to understand the strengths/challenges well enough to start a concrete plan for retaining/correcting them next time. Forming such a plan will be the biggest benefit for your next project, and showing the reader key details here will earn the best marks for this criterion. Try not to dwell on circumstances beyond your control.</w:t>
+        <w:t xml:space="preserve">In the </w:t>
+      </w:r>
+      <w:proofErr w:type="gramStart"/>
+      <w:r>
+        <w:t>reflection in particular, try</w:t>
+      </w:r>
+      <w:proofErr w:type="gramEnd"/>
+      <w:r>
+        <w:t xml:space="preserve"> to understand the strengths/challenges well enough to start a concrete plan for retaining/correcting them next time. Forming such a plan will be the biggest benefit for your next project, and showing the reader key details here will earn the best marks for this criterion. Try not to dwell on circumstances beyond your control.</w:t>
       </w:r>
     </w:p>
     <w:p>
@@ -3303,8 +3740,8 @@
     </w:sdt>
     <w:p/>
     <w:sectPr>
-      <w:headerReference w:type="default" r:id="rId16"/>
-      <w:footerReference w:type="default" r:id="rId17"/>
+      <w:headerReference w:type="default" r:id="rId30"/>
+      <w:footerReference w:type="default" r:id="rId31"/>
       <w:pgSz w:w="11906" w:h="16838"/>
       <w:pgMar w:top="1440" w:right="1440" w:bottom="1440" w:left="1440" w:header="708" w:footer="708" w:gutter="0"/>
       <w:pgNumType w:start="1"/>

</xml_diff>

<commit_message>
current TODO: Implement SPH smoothing kernel W(r, h) = (4 / (π * h^8)) * (h^2 - r^2)^3   for 0 <= r <= h Add density claculation Add pressure forces Implement spatial hashing / grid based neighbour search move sim to Fixed update Compute shaders for performance?
</commit_message>
<xml_diff>
--- a/Technical Development Report.docx
+++ b/Technical Development Report.docx
@@ -389,18 +389,10 @@
         <w:t>must</w:t>
       </w:r>
       <w:r>
-        <w:t xml:space="preserve"> use external sources as described in the assignment materials and the </w:t>
-      </w:r>
-      <w:proofErr w:type="gramStart"/>
-      <w:r>
-        <w:t xml:space="preserve">course, </w:t>
-      </w:r>
-      <w:r>
-        <w:t>and</w:t>
-      </w:r>
-      <w:proofErr w:type="gramEnd"/>
-      <w:r>
-        <w:t xml:space="preserve"> </w:t>
+        <w:t xml:space="preserve"> use external sources as described in the assignment materials and the course, </w:t>
+      </w:r>
+      <w:r>
+        <w:t xml:space="preserve">and </w:t>
       </w:r>
       <w:r>
         <w:t xml:space="preserve">must make sure </w:t>
@@ -456,15 +448,7 @@
         <w:pStyle w:val="Quote"/>
       </w:pPr>
       <w:r>
-        <w:t xml:space="preserve">Delete as applicable: you might keep only the last </w:t>
-      </w:r>
-      <w:proofErr w:type="gramStart"/>
-      <w:r>
-        <w:t>statement, or</w:t>
-      </w:r>
-      <w:proofErr w:type="gramEnd"/>
-      <w:r>
-        <w:t xml:space="preserve"> use any combination of the others.</w:t>
+        <w:t>Delete as applicable: you might keep only the last statement, or use any combination of the others.</w:t>
       </w:r>
     </w:p>
     <w:p>
@@ -488,15 +472,7 @@
         <w:pStyle w:val="Quote"/>
       </w:pPr>
       <w:r>
-        <w:t xml:space="preserve">Make sure that there is enough of your work in your report. AI </w:t>
-      </w:r>
-      <w:proofErr w:type="gramStart"/>
-      <w:r>
-        <w:t>has a tendency to</w:t>
-      </w:r>
-      <w:proofErr w:type="gramEnd"/>
-      <w:r>
-        <w:t xml:space="preserve"> speak generally and may have difficulties commenting on the specifics of your investigation. This may make it difficult to get the marks you deserve. You must still make sure substantive statements (especially in the </w:t>
+        <w:t xml:space="preserve">Make sure that there is enough of your work in your report. AI has a tendency to speak generally and may have difficulties commenting on the specifics of your investigation. This may make it difficult to get the marks you deserve. You must still make sure substantive statements (especially in the </w:t>
       </w:r>
       <w:r>
         <w:t>literature review sections</w:t>
@@ -2160,6 +2136,26 @@
           <w:szCs w:val="40"/>
         </w:rPr>
       </w:pPr>
+      <w:r>
+        <w:rPr>
+          <w:rFonts w:eastAsia="Times New Roman"/>
+          <w:color w:val="EE0000"/>
+          <w:sz w:val="40"/>
+          <w:szCs w:val="40"/>
+        </w:rPr>
+        <w:t>Compute shaders</w:t>
+      </w:r>
+    </w:p>
+    <w:p>
+      <w:pPr>
+        <w:suppressAutoHyphens w:val="0"/>
+        <w:rPr>
+          <w:rFonts w:eastAsia="Times New Roman"/>
+          <w:color w:val="EE0000"/>
+          <w:sz w:val="40"/>
+          <w:szCs w:val="40"/>
+        </w:rPr>
+      </w:pPr>
     </w:p>
     <w:p>
       <w:pPr>
@@ -2257,19 +2253,8 @@
           <w:sz w:val="40"/>
           <w:szCs w:val="40"/>
         </w:rPr>
-        <w:t xml:space="preserve">Var: position, particles inside, </w:t>
-      </w:r>
-      <w:proofErr w:type="spellStart"/>
-      <w:r>
-        <w:rPr>
-          <w:rFonts w:eastAsia="Times New Roman"/>
-          <w:color w:val="EE0000"/>
-          <w:sz w:val="40"/>
-          <w:szCs w:val="40"/>
-        </w:rPr>
-        <w:t>avgdensity</w:t>
-      </w:r>
-      <w:proofErr w:type="spellEnd"/>
+        <w:t>Var: position, particles inside, avgdensity</w:t>
+      </w:r>
     </w:p>
     <w:p>
       <w:pPr>
@@ -2319,6 +2304,7 @@
           <w:sz w:val="40"/>
           <w:szCs w:val="40"/>
         </w:rPr>
+        <w:lastRenderedPageBreak/>
         <mc:AlternateContent>
           <mc:Choice Requires="wps">
             <w:drawing>
@@ -2382,15 +2368,7 @@
                           </w:p>
                           <w:p>
                             <w:r>
-                              <w:t xml:space="preserve">How to write an </w:t>
-                            </w:r>
-                            <w:proofErr w:type="spellStart"/>
-                            <w:r>
-                              <w:t>eulerian</w:t>
-                            </w:r>
-                            <w:proofErr w:type="spellEnd"/>
-                            <w:r>
-                              <w:t xml:space="preserve"> fluid sim with 200 lines of code</w:t>
+                              <w:t>How to write an eulerian fluid sim with 200 lines of code</w:t>
                             </w:r>
                           </w:p>
                           <w:p>
@@ -2522,15 +2500,7 @@
                     </w:p>
                     <w:p>
                       <w:r>
-                        <w:t xml:space="preserve">How to write an </w:t>
-                      </w:r>
-                      <w:proofErr w:type="spellStart"/>
-                      <w:r>
-                        <w:t>eulerian</w:t>
-                      </w:r>
-                      <w:proofErr w:type="spellEnd"/>
-                      <w:r>
-                        <w:t xml:space="preserve"> fluid sim with 200 lines of code</w:t>
+                        <w:t>How to write an eulerian fluid sim with 200 lines of code</w:t>
                       </w:r>
                     </w:p>
                     <w:p>
@@ -2663,7 +2633,6 @@
           <w:sz w:val="40"/>
           <w:szCs w:val="40"/>
         </w:rPr>
-        <w:lastRenderedPageBreak/>
         <w:tab/>
       </w:r>
     </w:p>
@@ -3014,15 +2983,7 @@
         <w:t>approach</w:t>
       </w:r>
       <w:r>
-        <w:t xml:space="preserve">es that others have used to address the challenge you are interested in, or similar ones. Ideally you would find multiple approaches so that you can </w:t>
-      </w:r>
-      <w:proofErr w:type="gramStart"/>
-      <w:r>
-        <w:t>compare and contrast</w:t>
-      </w:r>
-      <w:proofErr w:type="gramEnd"/>
-      <w:r>
-        <w:t xml:space="preserve"> them, but you can concentrate on one strategy if you can find enough to say about it.</w:t>
+        <w:t>es that others have used to address the challenge you are interested in, or similar ones. Ideally you would find multiple approaches so that you can compare and contrast them, but you can concentrate on one strategy if you can find enough to say about it.</w:t>
       </w:r>
     </w:p>
     <w:p>
@@ -3030,15 +2991,7 @@
         <w:pStyle w:val="Quote"/>
       </w:pPr>
       <w:r>
-        <w:t xml:space="preserve">Your sources should be knowledgeable and reliable ones where possible, such as developer logs, but tutorials can be useful (especially if you can compare them or have time to try them to test how well they work). Player speculation as to how a feature is implemented can be </w:t>
-      </w:r>
-      <w:proofErr w:type="gramStart"/>
-      <w:r>
-        <w:t>useful, but</w:t>
-      </w:r>
-      <w:proofErr w:type="gramEnd"/>
-      <w:r>
-        <w:t xml:space="preserve"> should not be your main resource.</w:t>
+        <w:t>Your sources should be knowledgeable and reliable ones where possible, such as developer logs, but tutorials can be useful (especially if you can compare them or have time to try them to test how well they work). Player speculation as to how a feature is implemented can be useful, but should not be your main resource.</w:t>
       </w:r>
     </w:p>
     <w:p>
@@ -3054,15 +3007,7 @@
         <w:pStyle w:val="Quote"/>
       </w:pPr>
       <w:r>
-        <w:t xml:space="preserve">Try to understand (and highlight to the reader as appropriate) how these approaches work, and what makes them suitable for use in the context you’ve established. One aim of this section is for you to develop your understanding of these </w:t>
-      </w:r>
-      <w:proofErr w:type="gramStart"/>
-      <w:r>
-        <w:t>techniques, and</w:t>
-      </w:r>
-      <w:proofErr w:type="gramEnd"/>
-      <w:r>
-        <w:t xml:space="preserve"> demonstrate it to a deep level.</w:t>
+        <w:t>Try to understand (and highlight to the reader as appropriate) how these approaches work, and what makes them suitable for use in the context you’ve established. One aim of this section is for you to develop your understanding of these techniques, and demonstrate it to a deep level.</w:t>
       </w:r>
     </w:p>
     <w:p>
@@ -3070,15 +3015,7 @@
         <w:pStyle w:val="Quote"/>
       </w:pPr>
       <w:r>
-        <w:t xml:space="preserve">As you explore one or more approaches, you may comment on how effective they might be for </w:t>
-      </w:r>
-      <w:proofErr w:type="gramStart"/>
-      <w:r>
-        <w:t>you, but</w:t>
-      </w:r>
-      <w:proofErr w:type="gramEnd"/>
-      <w:r>
-        <w:t xml:space="preserve"> note that there are words available for that in the Recommendations section.</w:t>
+        <w:t>As you explore one or more approaches, you may comment on how effective they might be for you, but note that there are words available for that in the Recommendations section.</w:t>
       </w:r>
     </w:p>
     <w:p>
@@ -3095,18 +3032,10 @@
         <w:t xml:space="preserve"> (with ‘heading 2’)</w:t>
       </w:r>
       <w:r>
-        <w:t xml:space="preserve">, such as your methods for key areas of the project, or for </w:t>
-      </w:r>
-      <w:proofErr w:type="gramStart"/>
-      <w:r>
-        <w:t xml:space="preserve">particular </w:t>
-      </w:r>
-      <w:r>
-        <w:t>aspects</w:t>
-      </w:r>
-      <w:proofErr w:type="gramEnd"/>
-      <w:r>
-        <w:t xml:space="preserve"> of development</w:t>
+        <w:t xml:space="preserve">, such as your methods for key areas of the project, or for particular </w:t>
+      </w:r>
+      <w:r>
+        <w:t>aspects of development</w:t>
       </w:r>
       <w:r>
         <w:t>.</w:t>
@@ -3240,15 +3169,7 @@
         <w:t xml:space="preserve">this major section to </w:t>
       </w:r>
       <w:r>
-        <w:t xml:space="preserve">set out </w:t>
-      </w:r>
-      <w:proofErr w:type="gramStart"/>
-      <w:r>
-        <w:t>the your</w:t>
-      </w:r>
-      <w:proofErr w:type="gramEnd"/>
-      <w:r>
-        <w:t xml:space="preserve"> findings, in the form of recommendations you could use or give your reader. Remember the original simulated goal of a senior coworker asking you to find out more about the technique: this is your opportunity to share what you’ve found.</w:t>
+        <w:t>set out the your findings, in the form of recommendations you could use or give your reader. Remember the original simulated goal of a senior coworker asking you to find out more about the technique: this is your opportunity to share what you’ve found.</w:t>
       </w:r>
     </w:p>
     <w:p>
@@ -3291,23 +3212,7 @@
         <w:pStyle w:val="Quote"/>
       </w:pPr>
       <w:r>
-        <w:t xml:space="preserve">You probably don’t need any new sources here, and although you should still aim for an impartial and evidence-led style, this section gives an opportunity for you to show more of your own judgement and technical decision-making, rather than restricting yourself to </w:t>
-      </w:r>
-      <w:proofErr w:type="gramStart"/>
-      <w:r>
-        <w:t>directly-sourced</w:t>
-      </w:r>
-      <w:proofErr w:type="gramEnd"/>
-      <w:r>
-        <w:t xml:space="preserve"> information. Refer to previous </w:t>
-      </w:r>
-      <w:proofErr w:type="gramStart"/>
-      <w:r>
-        <w:t>sections, but</w:t>
-      </w:r>
-      <w:proofErr w:type="gramEnd"/>
-      <w:r>
-        <w:t xml:space="preserve"> try not to repeat yourself; the word count here may be challenging.</w:t>
+        <w:t>You probably don’t need any new sources here, and although you should still aim for an impartial and evidence-led style, this section gives an opportunity for you to show more of your own judgement and technical decision-making, rather than restricting yourself to directly-sourced information. Refer to previous sections, but try not to repeat yourself; the word count here may be challenging.</w:t>
       </w:r>
     </w:p>
     <w:p>
@@ -3333,21 +3238,8 @@
       <w:r>
         <w:t xml:space="preserve">approaches involve </w:t>
       </w:r>
-      <w:proofErr w:type="gramStart"/>
-      <w:r>
-        <w:t>to support</w:t>
-      </w:r>
-      <w:proofErr w:type="gramEnd"/>
-      <w:r>
-        <w:t xml:space="preserve"> the </w:t>
-      </w:r>
-      <w:proofErr w:type="gramStart"/>
-      <w:r>
-        <w:t>reader, but</w:t>
-      </w:r>
-      <w:proofErr w:type="gramEnd"/>
-      <w:r>
-        <w:t xml:space="preserve"> </w:t>
+      <w:r>
+        <w:t xml:space="preserve">to support the reader, but </w:t>
       </w:r>
       <w:r>
         <w:t xml:space="preserve">will get most </w:t>
@@ -3510,15 +3402,7 @@
         <w:pStyle w:val="Quote"/>
       </w:pPr>
       <w:r>
-        <w:t xml:space="preserve">In the </w:t>
-      </w:r>
-      <w:proofErr w:type="gramStart"/>
-      <w:r>
-        <w:t>reflection in particular, try</w:t>
-      </w:r>
-      <w:proofErr w:type="gramEnd"/>
-      <w:r>
-        <w:t xml:space="preserve"> to understand the strengths/challenges well enough to start a concrete plan for retaining/correcting them next time. Forming such a plan will be the biggest benefit for your next project, and showing the reader key details here will earn the best marks for this criterion. Try not to dwell on circumstances beyond your control.</w:t>
+        <w:t>In the reflection in particular, try to understand the strengths/challenges well enough to start a concrete plan for retaining/correcting them next time. Forming such a plan will be the biggest benefit for your next project, and showing the reader key details here will earn the best marks for this criterion. Try not to dwell on circumstances beyond your control.</w:t>
       </w:r>
     </w:p>
     <w:p>

</xml_diff>

<commit_message>
port of project over to unim cpmatible version
</commit_message>
<xml_diff>
--- a/Technical Development Report.docx
+++ b/Technical Development Report.docx
@@ -389,10 +389,18 @@
         <w:t>must</w:t>
       </w:r>
       <w:r>
-        <w:t xml:space="preserve"> use external sources as described in the assignment materials and the course, </w:t>
-      </w:r>
-      <w:r>
-        <w:t xml:space="preserve">and </w:t>
+        <w:t xml:space="preserve"> use external sources as described in the assignment materials and the </w:t>
+      </w:r>
+      <w:proofErr w:type="gramStart"/>
+      <w:r>
+        <w:t xml:space="preserve">course, </w:t>
+      </w:r>
+      <w:r>
+        <w:t>and</w:t>
+      </w:r>
+      <w:proofErr w:type="gramEnd"/>
+      <w:r>
+        <w:t xml:space="preserve"> </w:t>
       </w:r>
       <w:r>
         <w:t xml:space="preserve">must make sure </w:t>
@@ -448,7 +456,15 @@
         <w:pStyle w:val="Quote"/>
       </w:pPr>
       <w:r>
-        <w:t>Delete as applicable: you might keep only the last statement, or use any combination of the others.</w:t>
+        <w:t xml:space="preserve">Delete as applicable: you might keep only the last </w:t>
+      </w:r>
+      <w:proofErr w:type="gramStart"/>
+      <w:r>
+        <w:t>statement, or</w:t>
+      </w:r>
+      <w:proofErr w:type="gramEnd"/>
+      <w:r>
+        <w:t xml:space="preserve"> use any combination of the others.</w:t>
       </w:r>
     </w:p>
     <w:p>
@@ -472,7 +488,15 @@
         <w:pStyle w:val="Quote"/>
       </w:pPr>
       <w:r>
-        <w:t xml:space="preserve">Make sure that there is enough of your work in your report. AI has a tendency to speak generally and may have difficulties commenting on the specifics of your investigation. This may make it difficult to get the marks you deserve. You must still make sure substantive statements (especially in the </w:t>
+        <w:t xml:space="preserve">Make sure that there is enough of your work in your report. AI </w:t>
+      </w:r>
+      <w:proofErr w:type="gramStart"/>
+      <w:r>
+        <w:t>has a tendency to</w:t>
+      </w:r>
+      <w:proofErr w:type="gramEnd"/>
+      <w:r>
+        <w:t xml:space="preserve"> speak generally and may have difficulties commenting on the specifics of your investigation. This may make it difficult to get the marks you deserve. You must still make sure substantive statements (especially in the </w:t>
       </w:r>
       <w:r>
         <w:t>literature review sections</w:t>
@@ -2253,8 +2277,19 @@
           <w:sz w:val="40"/>
           <w:szCs w:val="40"/>
         </w:rPr>
-        <w:t>Var: position, particles inside, avgdensity</w:t>
-      </w:r>
+        <w:t xml:space="preserve">Var: position, particles inside, </w:t>
+      </w:r>
+      <w:proofErr w:type="spellStart"/>
+      <w:r>
+        <w:rPr>
+          <w:rFonts w:eastAsia="Times New Roman"/>
+          <w:color w:val="EE0000"/>
+          <w:sz w:val="40"/>
+          <w:szCs w:val="40"/>
+        </w:rPr>
+        <w:t>avgdensity</w:t>
+      </w:r>
+      <w:proofErr w:type="spellEnd"/>
     </w:p>
     <w:p>
       <w:pPr>
@@ -2368,7 +2403,15 @@
                           </w:p>
                           <w:p>
                             <w:r>
-                              <w:t>How to write an eulerian fluid sim with 200 lines of code</w:t>
+                              <w:t xml:space="preserve">How to write an </w:t>
+                            </w:r>
+                            <w:proofErr w:type="spellStart"/>
+                            <w:r>
+                              <w:t>eulerian</w:t>
+                            </w:r>
+                            <w:proofErr w:type="spellEnd"/>
+                            <w:r>
+                              <w:t xml:space="preserve"> fluid sim with 200 lines of code</w:t>
                             </w:r>
                           </w:p>
                           <w:p>
@@ -2500,7 +2543,15 @@
                     </w:p>
                     <w:p>
                       <w:r>
-                        <w:t>How to write an eulerian fluid sim with 200 lines of code</w:t>
+                        <w:t xml:space="preserve">How to write an </w:t>
+                      </w:r>
+                      <w:proofErr w:type="spellStart"/>
+                      <w:r>
+                        <w:t>eulerian</w:t>
+                      </w:r>
+                      <w:proofErr w:type="spellEnd"/>
+                      <w:r>
+                        <w:t xml:space="preserve"> fluid sim with 200 lines of code</w:t>
                       </w:r>
                     </w:p>
                     <w:p>
@@ -2755,37 +2806,76 @@
       <w:pPr>
         <w:pStyle w:val="Heading2"/>
       </w:pPr>
-      <w:bookmarkStart w:id="13" w:name="_Toc221287550"/>
-      <w:r>
-        <w:t>Report goal</w:t>
+      <w:bookmarkStart w:id="13" w:name="_Toc221287551"/>
+      <w:r>
+        <w:t>Computational Fluid Dynamics</w:t>
       </w:r>
       <w:bookmarkEnd w:id="13"/>
     </w:p>
+    <w:p>
+      <w:r>
+        <w:t>Hard requirements of a CFD model</w:t>
+      </w:r>
+    </w:p>
+    <w:p>
+      <w:r>
+        <w:t>Smoothed particle hydrodynamics</w:t>
+      </w:r>
+    </w:p>
+    <w:p>
+      <w:pPr>
+        <w:pStyle w:val="Heading2"/>
+      </w:pPr>
+      <w:bookmarkStart w:id="14" w:name="_Toc221287553"/>
+      <w:r>
+        <w:t>Grid based system</w:t>
+      </w:r>
+      <w:bookmarkEnd w:id="14"/>
+    </w:p>
     <w:p/>
     <w:p>
       <w:pPr>
         <w:pStyle w:val="Heading2"/>
       </w:pPr>
-      <w:bookmarkStart w:id="14" w:name="_Toc221287551"/>
-      <w:r>
-        <w:t>Computational Fluid Dynamics</w:t>
-      </w:r>
-      <w:bookmarkEnd w:id="14"/>
-    </w:p>
-    <w:p>
-      <w:r>
-        <w:t>Smoothed particle hydrodynamics</w:t>
-      </w:r>
+      <w:bookmarkStart w:id="15" w:name="_Toc221287554"/>
+      <w:r>
+        <w:lastRenderedPageBreak/>
+        <w:t>Particle based system</w:t>
+      </w:r>
+      <w:bookmarkEnd w:id="15"/>
+      <w:r>
+        <w:t xml:space="preserve"> </w:t>
+      </w:r>
+      <w:bookmarkStart w:id="16" w:name="_Toc221287552"/>
     </w:p>
     <w:p>
       <w:pPr>
         <w:pStyle w:val="Heading2"/>
       </w:pPr>
-      <w:bookmarkStart w:id="15" w:name="_Toc221287552"/>
       <w:r>
         <w:t>Time Complexities</w:t>
       </w:r>
-      <w:bookmarkEnd w:id="15"/>
+      <w:bookmarkEnd w:id="16"/>
+    </w:p>
+    <w:p>
+      <w:r>
+        <w:t>https://www.youtube.com/watch?v=BgLTDT03QtU</w:t>
+      </w:r>
+    </w:p>
+    <w:p>
+      <w:proofErr w:type="gramStart"/>
+      <w:r>
+        <w:t>O(</w:t>
+      </w:r>
+      <w:proofErr w:type="gramEnd"/>
+      <w:r>
+        <w:t xml:space="preserve">1) to create and add items to a </w:t>
+      </w:r>
+      <w:proofErr w:type="spellStart"/>
+      <w:r>
+        <w:t>hashset</w:t>
+      </w:r>
+      <w:proofErr w:type="spellEnd"/>
     </w:p>
     <w:p>
       <w:pPr>
@@ -2804,23 +2894,6 @@
       <w:pPr>
         <w:pStyle w:val="Heading2"/>
       </w:pPr>
-      <w:bookmarkStart w:id="16" w:name="_Toc221287553"/>
-      <w:r>
-        <w:lastRenderedPageBreak/>
-        <w:t>Grid based system</w:t>
-      </w:r>
-      <w:bookmarkEnd w:id="16"/>
-    </w:p>
-    <w:p/>
-    <w:p>
-      <w:pPr>
-        <w:pStyle w:val="Heading2"/>
-      </w:pPr>
-      <w:bookmarkStart w:id="17" w:name="_Toc221287554"/>
-      <w:r>
-        <w:t>Particle based system</w:t>
-      </w:r>
-      <w:bookmarkEnd w:id="17"/>
     </w:p>
     <w:p>
       <w:pPr>
@@ -2886,7 +2959,7 @@
       <w:pPr>
         <w:pStyle w:val="Caption"/>
       </w:pPr>
-      <w:bookmarkStart w:id="18" w:name="_Toc115450903"/>
+      <w:bookmarkStart w:id="17" w:name="_Toc115450903"/>
       <w:r>
         <w:t xml:space="preserve">Figure </w:t>
       </w:r>
@@ -2917,7 +2990,7 @@
         </w:rPr>
         <w:t>image, formatted and captioned as a figure.</w:t>
       </w:r>
-      <w:bookmarkEnd w:id="18"/>
+      <w:bookmarkEnd w:id="17"/>
     </w:p>
     <w:p>
       <w:pPr>
@@ -2948,12 +3021,12 @@
       <w:pPr>
         <w:pStyle w:val="Heading1"/>
       </w:pPr>
-      <w:bookmarkStart w:id="19" w:name="_Toc221287555"/>
+      <w:bookmarkStart w:id="18" w:name="_Toc221287555"/>
       <w:r>
         <w:lastRenderedPageBreak/>
         <w:t>Prior Approaches</w:t>
       </w:r>
-      <w:bookmarkEnd w:id="19"/>
+      <w:bookmarkEnd w:id="18"/>
     </w:p>
     <w:p>
       <w:pPr>
@@ -2983,7 +3056,15 @@
         <w:t>approach</w:t>
       </w:r>
       <w:r>
-        <w:t>es that others have used to address the challenge you are interested in, or similar ones. Ideally you would find multiple approaches so that you can compare and contrast them, but you can concentrate on one strategy if you can find enough to say about it.</w:t>
+        <w:t xml:space="preserve">es that others have used to address the challenge you are interested in, or similar ones. Ideally you would find multiple approaches so that you can </w:t>
+      </w:r>
+      <w:proofErr w:type="gramStart"/>
+      <w:r>
+        <w:t>compare and contrast</w:t>
+      </w:r>
+      <w:proofErr w:type="gramEnd"/>
+      <w:r>
+        <w:t xml:space="preserve"> them, but you can concentrate on one strategy if you can find enough to say about it.</w:t>
       </w:r>
     </w:p>
     <w:p>
@@ -2991,7 +3072,15 @@
         <w:pStyle w:val="Quote"/>
       </w:pPr>
       <w:r>
-        <w:t>Your sources should be knowledgeable and reliable ones where possible, such as developer logs, but tutorials can be useful (especially if you can compare them or have time to try them to test how well they work). Player speculation as to how a feature is implemented can be useful, but should not be your main resource.</w:t>
+        <w:t xml:space="preserve">Your sources should be knowledgeable and reliable ones where possible, such as developer logs, but tutorials can be useful (especially if you can compare them or have time to try them to test how well they work). Player speculation as to how a feature is implemented can be </w:t>
+      </w:r>
+      <w:proofErr w:type="gramStart"/>
+      <w:r>
+        <w:t>useful, but</w:t>
+      </w:r>
+      <w:proofErr w:type="gramEnd"/>
+      <w:r>
+        <w:t xml:space="preserve"> should not be your main resource.</w:t>
       </w:r>
     </w:p>
     <w:p>
@@ -3007,7 +3096,15 @@
         <w:pStyle w:val="Quote"/>
       </w:pPr>
       <w:r>
-        <w:t>Try to understand (and highlight to the reader as appropriate) how these approaches work, and what makes them suitable for use in the context you’ve established. One aim of this section is for you to develop your understanding of these techniques, and demonstrate it to a deep level.</w:t>
+        <w:t xml:space="preserve">Try to understand (and highlight to the reader as appropriate) how these approaches work, and what makes them suitable for use in the context you’ve established. One aim of this section is for you to develop your understanding of these </w:t>
+      </w:r>
+      <w:proofErr w:type="gramStart"/>
+      <w:r>
+        <w:t>techniques, and</w:t>
+      </w:r>
+      <w:proofErr w:type="gramEnd"/>
+      <w:r>
+        <w:t xml:space="preserve"> demonstrate it to a deep level.</w:t>
       </w:r>
     </w:p>
     <w:p>
@@ -3015,7 +3112,15 @@
         <w:pStyle w:val="Quote"/>
       </w:pPr>
       <w:r>
-        <w:t>As you explore one or more approaches, you may comment on how effective they might be for you, but note that there are words available for that in the Recommendations section.</w:t>
+        <w:t xml:space="preserve">As you explore one or more approaches, you may comment on how effective they might be for </w:t>
+      </w:r>
+      <w:proofErr w:type="gramStart"/>
+      <w:r>
+        <w:t>you, but</w:t>
+      </w:r>
+      <w:proofErr w:type="gramEnd"/>
+      <w:r>
+        <w:t xml:space="preserve"> note that there are words available for that in the Recommendations section.</w:t>
       </w:r>
     </w:p>
     <w:p>
@@ -3032,10 +3137,18 @@
         <w:t xml:space="preserve"> (with ‘heading 2’)</w:t>
       </w:r>
       <w:r>
-        <w:t xml:space="preserve">, such as your methods for key areas of the project, or for particular </w:t>
-      </w:r>
-      <w:r>
-        <w:t>aspects of development</w:t>
+        <w:t xml:space="preserve">, such as your methods for key areas of the project, or for </w:t>
+      </w:r>
+      <w:proofErr w:type="gramStart"/>
+      <w:r>
+        <w:t xml:space="preserve">particular </w:t>
+      </w:r>
+      <w:r>
+        <w:t>aspects</w:t>
+      </w:r>
+      <w:proofErr w:type="gramEnd"/>
+      <w:r>
+        <w:t xml:space="preserve"> of development</w:t>
       </w:r>
       <w:r>
         <w:t>.</w:t>
@@ -3088,10 +3201,21 @@
       <w:pPr>
         <w:pStyle w:val="Heading2"/>
       </w:pPr>
-      <w:bookmarkStart w:id="20" w:name="_Toc221287556"/>
+      <w:bookmarkStart w:id="19" w:name="_Toc221287556"/>
       <w:r>
         <w:t>Eulerian Approach</w:t>
       </w:r>
+      <w:bookmarkEnd w:id="19"/>
+    </w:p>
+    <w:p/>
+    <w:p>
+      <w:pPr>
+        <w:pStyle w:val="Heading2"/>
+      </w:pPr>
+      <w:bookmarkStart w:id="20" w:name="_Toc221287557"/>
+      <w:r>
+        <w:t>Lagrangian Approach</w:t>
+      </w:r>
       <w:bookmarkEnd w:id="20"/>
     </w:p>
     <w:p/>
@@ -3099,22 +3223,11 @@
       <w:pPr>
         <w:pStyle w:val="Heading2"/>
       </w:pPr>
-      <w:bookmarkStart w:id="21" w:name="_Toc221287557"/>
-      <w:r>
-        <w:t>Lagrangian Approach</w:t>
+      <w:bookmarkStart w:id="21" w:name="_Toc221287558"/>
+      <w:r>
+        <w:t>Eulerian-Lagrange Approach</w:t>
       </w:r>
       <w:bookmarkEnd w:id="21"/>
-    </w:p>
-    <w:p/>
-    <w:p>
-      <w:pPr>
-        <w:pStyle w:val="Heading2"/>
-      </w:pPr>
-      <w:bookmarkStart w:id="22" w:name="_Toc221287558"/>
-      <w:r>
-        <w:t>Eulerian-Lagrange Approach</w:t>
-      </w:r>
-      <w:bookmarkEnd w:id="22"/>
     </w:p>
     <w:p/>
     <w:p>
@@ -3137,12 +3250,12 @@
       <w:pPr>
         <w:pStyle w:val="Heading1"/>
       </w:pPr>
-      <w:bookmarkStart w:id="23" w:name="_Toc221287559"/>
+      <w:bookmarkStart w:id="22" w:name="_Toc221287559"/>
       <w:r>
         <w:lastRenderedPageBreak/>
         <w:t>Recommendations</w:t>
       </w:r>
-      <w:bookmarkEnd w:id="23"/>
+      <w:bookmarkEnd w:id="22"/>
     </w:p>
     <w:p>
       <w:pPr>
@@ -3169,7 +3282,15 @@
         <w:t xml:space="preserve">this major section to </w:t>
       </w:r>
       <w:r>
-        <w:t>set out the your findings, in the form of recommendations you could use or give your reader. Remember the original simulated goal of a senior coworker asking you to find out more about the technique: this is your opportunity to share what you’ve found.</w:t>
+        <w:t xml:space="preserve">set out </w:t>
+      </w:r>
+      <w:proofErr w:type="gramStart"/>
+      <w:r>
+        <w:t>the your</w:t>
+      </w:r>
+      <w:proofErr w:type="gramEnd"/>
+      <w:r>
+        <w:t xml:space="preserve"> findings, in the form of recommendations you could use or give your reader. Remember the original simulated goal of a senior coworker asking you to find out more about the technique: this is your opportunity to share what you’ve found.</w:t>
       </w:r>
     </w:p>
     <w:p>
@@ -3212,7 +3333,23 @@
         <w:pStyle w:val="Quote"/>
       </w:pPr>
       <w:r>
-        <w:t>You probably don’t need any new sources here, and although you should still aim for an impartial and evidence-led style, this section gives an opportunity for you to show more of your own judgement and technical decision-making, rather than restricting yourself to directly-sourced information. Refer to previous sections, but try not to repeat yourself; the word count here may be challenging.</w:t>
+        <w:t xml:space="preserve">You probably don’t need any new sources here, and although you should still aim for an impartial and evidence-led style, this section gives an opportunity for you to show more of your own judgement and technical decision-making, rather than restricting yourself to </w:t>
+      </w:r>
+      <w:proofErr w:type="gramStart"/>
+      <w:r>
+        <w:t>directly-sourced</w:t>
+      </w:r>
+      <w:proofErr w:type="gramEnd"/>
+      <w:r>
+        <w:t xml:space="preserve"> information. Refer to previous </w:t>
+      </w:r>
+      <w:proofErr w:type="gramStart"/>
+      <w:r>
+        <w:t>sections, but</w:t>
+      </w:r>
+      <w:proofErr w:type="gramEnd"/>
+      <w:r>
+        <w:t xml:space="preserve"> try not to repeat yourself; the word count here may be challenging.</w:t>
       </w:r>
     </w:p>
     <w:p>
@@ -3238,8 +3375,21 @@
       <w:r>
         <w:t xml:space="preserve">approaches involve </w:t>
       </w:r>
-      <w:r>
-        <w:t xml:space="preserve">to support the reader, but </w:t>
+      <w:proofErr w:type="gramStart"/>
+      <w:r>
+        <w:t>to support</w:t>
+      </w:r>
+      <w:proofErr w:type="gramEnd"/>
+      <w:r>
+        <w:t xml:space="preserve"> the </w:t>
+      </w:r>
+      <w:proofErr w:type="gramStart"/>
+      <w:r>
+        <w:t>reader, but</w:t>
+      </w:r>
+      <w:proofErr w:type="gramEnd"/>
+      <w:r>
+        <w:t xml:space="preserve"> </w:t>
       </w:r>
       <w:r>
         <w:t xml:space="preserve">will get most </w:t>
@@ -3315,7 +3465,7 @@
       <w:pPr>
         <w:pStyle w:val="Heading1"/>
       </w:pPr>
-      <w:bookmarkStart w:id="24" w:name="_Toc221287560"/>
+      <w:bookmarkStart w:id="23" w:name="_Toc221287560"/>
       <w:r>
         <w:lastRenderedPageBreak/>
         <w:t xml:space="preserve">Conclusion and </w:t>
@@ -3323,7 +3473,7 @@
       <w:r>
         <w:t>Reflection</w:t>
       </w:r>
-      <w:bookmarkEnd w:id="24"/>
+      <w:bookmarkEnd w:id="23"/>
     </w:p>
     <w:bookmarkEnd w:id="11"/>
     <w:p>
@@ -3402,7 +3552,15 @@
         <w:pStyle w:val="Quote"/>
       </w:pPr>
       <w:r>
-        <w:t>In the reflection in particular, try to understand the strengths/challenges well enough to start a concrete plan for retaining/correcting them next time. Forming such a plan will be the biggest benefit for your next project, and showing the reader key details here will earn the best marks for this criterion. Try not to dwell on circumstances beyond your control.</w:t>
+        <w:t xml:space="preserve">In the </w:t>
+      </w:r>
+      <w:proofErr w:type="gramStart"/>
+      <w:r>
+        <w:t>reflection in particular, try</w:t>
+      </w:r>
+      <w:proofErr w:type="gramEnd"/>
+      <w:r>
+        <w:t xml:space="preserve"> to understand the strengths/challenges well enough to start a concrete plan for retaining/correcting them next time. Forming such a plan will be the biggest benefit for your next project, and showing the reader key details here will earn the best marks for this criterion. Try not to dwell on circumstances beyond your control.</w:t>
       </w:r>
     </w:p>
     <w:p>
@@ -3438,12 +3596,12 @@
       <w:pPr>
         <w:pStyle w:val="Heading1"/>
       </w:pPr>
-      <w:bookmarkStart w:id="25" w:name="_Toc221287561"/>
+      <w:bookmarkStart w:id="24" w:name="_Toc221287561"/>
       <w:r>
         <w:lastRenderedPageBreak/>
         <w:t>References</w:t>
       </w:r>
-      <w:bookmarkEnd w:id="25"/>
+      <w:bookmarkEnd w:id="24"/>
     </w:p>
     <w:p>
       <w:pPr>
@@ -3507,7 +3665,7 @@
         <w:t>[Enter text here]</w:t>
       </w:r>
     </w:p>
-    <w:bookmarkStart w:id="26" w:name="_Toc221287562" w:displacedByCustomXml="next"/>
+    <w:bookmarkStart w:id="25" w:name="_Toc221287562" w:displacedByCustomXml="next"/>
     <w:sdt>
       <w:sdtPr>
         <w:id w:val="2092658660"/>
@@ -3533,7 +3691,7 @@
           <w:r>
             <w:t>References</w:t>
           </w:r>
-          <w:bookmarkEnd w:id="26"/>
+          <w:bookmarkEnd w:id="25"/>
         </w:p>
         <w:sdt>
           <w:sdtPr>

</xml_diff>